<commit_message>
diff between vm and container.
</commit_message>
<xml_diff>
--- a/infra/stateless_stateful_firewall.docx
+++ b/infra/stateless_stateful_firewall.docx
@@ -2,6 +2,479 @@
 <file path=word/document.xml><?xml version="1.0" encoding="utf-8"?>
 <w:document xmlns:wpc="http://schemas.microsoft.com/office/word/2010/wordprocessingCanvas" xmlns:cx="http://schemas.microsoft.com/office/drawing/2014/chartex" xmlns:cx1="http://schemas.microsoft.com/office/drawing/2015/9/8/chartex" xmlns:cx2="http://schemas.microsoft.com/office/drawing/2015/10/21/chartex" xmlns:cx3="http://schemas.microsoft.com/office/drawing/2016/5/9/chartex" xmlns:cx4="http://schemas.microsoft.com/office/drawing/2016/5/10/chartex" xmlns:cx5="http://schemas.microsoft.com/office/drawing/2016/5/11/chartex" xmlns:cx6="http://schemas.microsoft.com/office/drawing/2016/5/12/chartex" xmlns:cx7="http://schemas.microsoft.com/office/drawing/2016/5/13/chartex" xmlns:cx8="http://schemas.microsoft.com/office/drawing/2016/5/14/chartex" xmlns:mc="http://schemas.openxmlformats.org/markup-compatibility/2006" xmlns:aink="http://schemas.microsoft.com/office/drawing/2016/ink" xmlns:am3d="http://schemas.microsoft.com/office/drawing/2017/model3d" xmlns:o="urn:schemas-microsoft-com:office:office" xmlns:r="http://schemas.openxmlformats.org/officeDocument/2006/relationships" xmlns:m="http://schemas.openxmlformats.org/officeDocument/2006/math" xmlns:v="urn:schemas-microsoft-com:vml" xmlns:wp14="http://schemas.microsoft.com/office/word/2010/wordprocessingDrawing" xmlns:wp="http://schemas.openxmlformats.org/drawingml/2006/wordprocessingDrawing" xmlns:w10="urn:schemas-microsoft-com:office:word" xmlns:w="http://schemas.openxmlformats.org/wordprocessingml/2006/main" xmlns:w14="http://schemas.microsoft.com/office/word/2010/wordml" xmlns:w15="http://schemas.microsoft.com/office/word/2012/wordml" xmlns:w16cex="http://schemas.microsoft.com/office/word/2018/wordml/cex" xmlns:w16cid="http://schemas.microsoft.com/office/word/2016/wordml/cid" xmlns:w16="http://schemas.microsoft.com/office/word/2018/wordml" xmlns:w16sdtdh="http://schemas.microsoft.com/office/word/2020/wordml/sdtdatahash" xmlns:w16se="http://schemas.microsoft.com/office/word/2015/wordml/symex" xmlns:wpg="http://schemas.microsoft.com/office/word/2010/wordprocessingGroup" xmlns:wpi="http://schemas.microsoft.com/office/word/2010/wordprocessingInk" xmlns:wne="http://schemas.microsoft.com/office/word/2006/wordml" xmlns:wps="http://schemas.microsoft.com/office/word/2010/wordprocessingShape" mc:Ignorable="w14 w15 w16se w16cid w16 w16cex w16sdtdh wp14">
   <w:body>
+    <w:p>
+      <w:pPr>
+        <w:rPr>
+          <w:b/>
+          <w:bCs/>
+        </w:rPr>
+      </w:pPr>
+      <w:r>
+        <w:rPr>
+          <w:b/>
+          <w:bCs/>
+        </w:rPr>
+        <w:t>STATEFUL FIREWALL</w:t>
+      </w:r>
+    </w:p>
+    <w:p>
+      <w:pPr>
+        <w:pStyle w:val="ListParagraph"/>
+        <w:numPr>
+          <w:ilvl w:val="0"/>
+          <w:numId w:val="1"/>
+        </w:numPr>
+      </w:pPr>
+      <w:r>
+        <w:t>Remembers information between states, context-sensitive, more powerful than stateless</w:t>
+      </w:r>
+      <w:r>
+        <w:t>.</w:t>
+      </w:r>
+    </w:p>
+    <w:p>
+      <w:pPr>
+        <w:pStyle w:val="ListParagraph"/>
+        <w:numPr>
+          <w:ilvl w:val="0"/>
+          <w:numId w:val="1"/>
+        </w:numPr>
+      </w:pPr>
+      <w:r>
+        <w:t>It is also referred to as static packet filtering, static filtering, or packet filtering.</w:t>
+      </w:r>
+    </w:p>
+    <w:p>
+      <w:pPr>
+        <w:pStyle w:val="ListParagraph"/>
+        <w:numPr>
+          <w:ilvl w:val="0"/>
+          <w:numId w:val="1"/>
+        </w:numPr>
+      </w:pPr>
+      <w:r>
+        <w:t>Easy to implement and we do not need a specialized IOS version to run it.</w:t>
+      </w:r>
+    </w:p>
+    <w:p>
+      <w:pPr>
+        <w:pStyle w:val="ListParagraph"/>
+        <w:numPr>
+          <w:ilvl w:val="0"/>
+          <w:numId w:val="1"/>
+        </w:numPr>
+      </w:pPr>
+      <w:r>
+        <w:t>Applications that use random port number would have trouble in operation.</w:t>
+      </w:r>
+    </w:p>
+    <w:p>
+      <w:pPr>
+        <w:ind w:left="360"/>
+      </w:pPr>
+      <w:r>
+        <w:t xml:space="preserve">Common static filter packets based on one or more of the following </w:t>
+      </w:r>
+    </w:p>
+    <w:p>
+      <w:pPr>
+        <w:pStyle w:val="ListParagraph"/>
+        <w:numPr>
+          <w:ilvl w:val="0"/>
+          <w:numId w:val="2"/>
+        </w:numPr>
+      </w:pPr>
+      <w:r>
+        <w:t xml:space="preserve">Source </w:t>
+      </w:r>
+      <w:proofErr w:type="spellStart"/>
+      <w:r>
+        <w:t>ip</w:t>
+      </w:r>
+      <w:proofErr w:type="spellEnd"/>
+      <w:r>
+        <w:t xml:space="preserve"> address or port number</w:t>
+      </w:r>
+    </w:p>
+    <w:p>
+      <w:pPr>
+        <w:pStyle w:val="ListParagraph"/>
+        <w:numPr>
+          <w:ilvl w:val="0"/>
+          <w:numId w:val="2"/>
+        </w:numPr>
+      </w:pPr>
+      <w:r>
+        <w:t>Destination IP address or port number</w:t>
+      </w:r>
+    </w:p>
+    <w:p>
+      <w:pPr>
+        <w:pStyle w:val="ListParagraph"/>
+        <w:numPr>
+          <w:ilvl w:val="0"/>
+          <w:numId w:val="2"/>
+        </w:numPr>
+      </w:pPr>
+      <w:r>
+        <w:t>Protocol number</w:t>
+      </w:r>
+    </w:p>
+    <w:p/>
+    <w:p>
+      <w:pPr>
+        <w:rPr>
+          <w:b/>
+          <w:bCs/>
+        </w:rPr>
+      </w:pPr>
+      <w:r>
+        <w:rPr>
+          <w:b/>
+          <w:bCs/>
+        </w:rPr>
+        <w:t>STATELESS FIREWALL</w:t>
+      </w:r>
+      <w:r>
+        <w:rPr>
+          <w:b/>
+          <w:bCs/>
+        </w:rPr>
+        <w:t xml:space="preserve"> (AKA dynamic packeting)</w:t>
+      </w:r>
+    </w:p>
+    <w:p>
+      <w:pPr>
+        <w:pStyle w:val="ListParagraph"/>
+        <w:numPr>
+          <w:ilvl w:val="0"/>
+          <w:numId w:val="3"/>
+        </w:numPr>
+      </w:pPr>
+      <w:r>
+        <w:t>Important is preventing TCP based attack</w:t>
+      </w:r>
+      <w:r>
+        <w:t>.</w:t>
+      </w:r>
+    </w:p>
+    <w:p>
+      <w:pPr>
+        <w:pStyle w:val="ListParagraph"/>
+        <w:numPr>
+          <w:ilvl w:val="0"/>
+          <w:numId w:val="3"/>
+        </w:numPr>
+      </w:pPr>
+      <w:r>
+        <w:t>Allows internal ports to have conversation with the outside hosts</w:t>
+      </w:r>
+    </w:p>
+    <w:p>
+      <w:pPr>
+        <w:pStyle w:val="ListParagraph"/>
+        <w:numPr>
+          <w:ilvl w:val="0"/>
+          <w:numId w:val="3"/>
+        </w:numPr>
+      </w:pPr>
+      <w:r>
+        <w:t>Outside hosts would not be allowed to start conversation with the inside hosts.</w:t>
+      </w:r>
+    </w:p>
+    <w:p>
+      <w:pPr>
+        <w:pStyle w:val="ListParagraph"/>
+        <w:numPr>
+          <w:ilvl w:val="0"/>
+          <w:numId w:val="3"/>
+        </w:numPr>
+      </w:pPr>
+      <w:r>
+        <w:t>Would accomplish this by keeping session table.</w:t>
+      </w:r>
+    </w:p>
+    <w:p>
+      <w:r>
+        <w:t>STATE TABLE</w:t>
+      </w:r>
+    </w:p>
+    <w:p>
+      <w:pPr>
+        <w:pStyle w:val="ListParagraph"/>
+        <w:numPr>
+          <w:ilvl w:val="0"/>
+          <w:numId w:val="4"/>
+        </w:numPr>
+      </w:pPr>
+      <w:r>
+        <w:t>Would have source and destination IP address and port numbers</w:t>
+      </w:r>
+    </w:p>
+    <w:p>
+      <w:pPr>
+        <w:pStyle w:val="ListParagraph"/>
+        <w:numPr>
+          <w:ilvl w:val="0"/>
+          <w:numId w:val="4"/>
+        </w:numPr>
+      </w:pPr>
+      <w:r>
+        <w:t>TCP and UDP flag settings</w:t>
+      </w:r>
+    </w:p>
+    <w:p>
+      <w:pPr>
+        <w:pStyle w:val="ListParagraph"/>
+        <w:numPr>
+          <w:ilvl w:val="0"/>
+          <w:numId w:val="4"/>
+        </w:numPr>
+      </w:pPr>
+      <w:r>
+        <w:t xml:space="preserve">TCP sequencing information </w:t>
+      </w:r>
+    </w:p>
+    <w:p>
+      <w:pPr>
+        <w:rPr>
+          <w:b/>
+          <w:bCs/>
+        </w:rPr>
+      </w:pPr>
+      <w:r>
+        <w:rPr>
+          <w:b/>
+          <w:bCs/>
+        </w:rPr>
+        <w:t>TCP 3 WAY HANDSHAKE</w:t>
+      </w:r>
+    </w:p>
+    <w:p>
+      <w:pPr>
+        <w:pStyle w:val="ListParagraph"/>
+        <w:numPr>
+          <w:ilvl w:val="0"/>
+          <w:numId w:val="5"/>
+        </w:numPr>
+        <w:rPr>
+          <w:b/>
+          <w:bCs/>
+        </w:rPr>
+      </w:pPr>
+      <w:r>
+        <w:t>Clients initiate communication with SYN packet.</w:t>
+      </w:r>
+    </w:p>
+    <w:p>
+      <w:pPr>
+        <w:pStyle w:val="ListParagraph"/>
+        <w:numPr>
+          <w:ilvl w:val="0"/>
+          <w:numId w:val="5"/>
+        </w:numPr>
+        <w:rPr>
+          <w:b/>
+          <w:bCs/>
+        </w:rPr>
+      </w:pPr>
+      <w:r>
+        <w:t>Recipient replies with SYN-ACK</w:t>
+      </w:r>
+    </w:p>
+    <w:p>
+      <w:pPr>
+        <w:pStyle w:val="ListParagraph"/>
+        <w:numPr>
+          <w:ilvl w:val="0"/>
+          <w:numId w:val="5"/>
+        </w:numPr>
+        <w:rPr>
+          <w:b/>
+          <w:bCs/>
+        </w:rPr>
+      </w:pPr>
+      <w:r>
+        <w:t>Clients replies with ACK</w:t>
+      </w:r>
+    </w:p>
+    <w:p/>
+    <w:p>
+      <w:r>
+        <w:t>Not remember information between states, context-free, less powerful than stateful</w:t>
+      </w:r>
+    </w:p>
+    <w:p>
+      <w:r>
+        <w:t>As we move up in the</w:t>
+      </w:r>
+      <w:r>
+        <w:t xml:space="preserve"> OSI </w:t>
+      </w:r>
+      <w:r>
+        <w:t xml:space="preserve">stack </w:t>
+      </w:r>
+      <w:r>
+        <w:t>it tends to be more stateful as we go lower it would be stateless.</w:t>
+      </w:r>
+    </w:p>
+    <w:p>
+      <w:r>
+        <w:lastRenderedPageBreak/>
+        <w:drawing>
+          <wp:inline distT="0" distB="0" distL="0" distR="0" wp14:anchorId="3D7263DF" wp14:editId="7C815E91">
+            <wp:extent cx="5943600" cy="2701925"/>
+            <wp:effectExtent l="0" t="0" r="0" b="0"/>
+            <wp:docPr id="1" name="Picture 1" descr="Table&#10;&#10;Description automatically generated with medium confidence"/>
+            <wp:cNvGraphicFramePr>
+              <a:graphicFrameLocks xmlns:a="http://schemas.openxmlformats.org/drawingml/2006/main" noChangeAspect="1"/>
+            </wp:cNvGraphicFramePr>
+            <a:graphic xmlns:a="http://schemas.openxmlformats.org/drawingml/2006/main">
+              <a:graphicData uri="http://schemas.openxmlformats.org/drawingml/2006/picture">
+                <pic:pic xmlns:pic="http://schemas.openxmlformats.org/drawingml/2006/picture">
+                  <pic:nvPicPr>
+                    <pic:cNvPr id="1" name="Picture 1" descr="Table&#10;&#10;Description automatically generated with medium confidence"/>
+                    <pic:cNvPicPr/>
+                  </pic:nvPicPr>
+                  <pic:blipFill>
+                    <a:blip r:embed="rId5"/>
+                    <a:stretch>
+                      <a:fillRect/>
+                    </a:stretch>
+                  </pic:blipFill>
+                  <pic:spPr>
+                    <a:xfrm>
+                      <a:off x="0" y="0"/>
+                      <a:ext cx="5943600" cy="2701925"/>
+                    </a:xfrm>
+                    <a:prstGeom prst="rect">
+                      <a:avLst/>
+                    </a:prstGeom>
+                  </pic:spPr>
+                </pic:pic>
+              </a:graphicData>
+            </a:graphic>
+          </wp:inline>
+        </w:drawing>
+      </w:r>
+    </w:p>
+    <w:p/>
+    <w:p>
+      <w:pPr>
+        <w:rPr>
+          <w:b/>
+          <w:bCs/>
+        </w:rPr>
+      </w:pPr>
+      <w:r>
+        <w:t xml:space="preserve"> </w:t>
+      </w:r>
+      <w:r>
+        <w:rPr>
+          <w:b/>
+          <w:bCs/>
+        </w:rPr>
+        <w:t xml:space="preserve">MIDDLEMAN BETWEEN THE INTERNAL USERS AND OUTSIDE </w:t>
+      </w:r>
+      <w:proofErr w:type="gramStart"/>
+      <w:r>
+        <w:rPr>
+          <w:b/>
+          <w:bCs/>
+        </w:rPr>
+        <w:t>DESTINATIONS</w:t>
+      </w:r>
+      <w:r>
+        <w:rPr>
+          <w:b/>
+          <w:bCs/>
+        </w:rPr>
+        <w:t xml:space="preserve"> :PROXY</w:t>
+      </w:r>
+      <w:proofErr w:type="gramEnd"/>
+      <w:r>
+        <w:rPr>
+          <w:b/>
+          <w:bCs/>
+        </w:rPr>
+        <w:t xml:space="preserve"> SERVER</w:t>
+      </w:r>
+    </w:p>
+    <w:p>
+      <w:pPr>
+        <w:pStyle w:val="ListParagraph"/>
+        <w:numPr>
+          <w:ilvl w:val="0"/>
+          <w:numId w:val="6"/>
+        </w:numPr>
+        <w:rPr>
+          <w:b/>
+          <w:bCs/>
+        </w:rPr>
+      </w:pPr>
+      <w:r>
+        <w:t>Inside users attempts to connect to outside destination.</w:t>
+      </w:r>
+    </w:p>
+    <w:p>
+      <w:pPr>
+        <w:pStyle w:val="ListParagraph"/>
+        <w:numPr>
+          <w:ilvl w:val="0"/>
+          <w:numId w:val="6"/>
+        </w:numPr>
+        <w:rPr>
+          <w:b/>
+          <w:bCs/>
+        </w:rPr>
+      </w:pPr>
+      <w:r>
+        <w:t xml:space="preserve">The proxy server receives that attempt, holds it, and then itself attempts to connect to the destination </w:t>
+      </w:r>
+    </w:p>
+    <w:p>
+      <w:pPr>
+        <w:pStyle w:val="ListParagraph"/>
+        <w:numPr>
+          <w:ilvl w:val="0"/>
+          <w:numId w:val="6"/>
+        </w:numPr>
+        <w:rPr>
+          <w:b/>
+          <w:bCs/>
+        </w:rPr>
+      </w:pPr>
+      <w:r>
+        <w:t xml:space="preserve">The proxy server connects, gets the info the inside user wanted </w:t>
+      </w:r>
+      <w:proofErr w:type="gramStart"/>
+      <w:r>
+        <w:t>( a</w:t>
+      </w:r>
+      <w:proofErr w:type="gramEnd"/>
+      <w:r>
+        <w:t xml:space="preserve"> web page ) and then presents that information to the inside user. </w:t>
+      </w:r>
+    </w:p>
+    <w:p>
+      <w:pPr>
+        <w:pStyle w:val="ListParagraph"/>
+        <w:numPr>
+          <w:ilvl w:val="0"/>
+          <w:numId w:val="6"/>
+        </w:numPr>
+        <w:rPr>
+          <w:b/>
+          <w:bCs/>
+        </w:rPr>
+      </w:pPr>
+      <w:r>
+        <w:t>Proxy server allows to tie down network access, since proxy server works to the application layer.</w:t>
+      </w:r>
+    </w:p>
+    <w:p/>
+    <w:p/>
+    <w:p/>
     <w:p/>
     <w:sectPr>
       <w:pgSz w:w="12240" w:h="15840"/>
@@ -11,6 +484,707 @@
     </w:sectPr>
   </w:body>
 </w:document>
+</file>
+
+<file path=word/numbering.xml><?xml version="1.0" encoding="utf-8"?>
+<w:numbering xmlns:wpc="http://schemas.microsoft.com/office/word/2010/wordprocessingCanvas" xmlns:cx="http://schemas.microsoft.com/office/drawing/2014/chartex" xmlns:cx1="http://schemas.microsoft.com/office/drawing/2015/9/8/chartex" xmlns:cx2="http://schemas.microsoft.com/office/drawing/2015/10/21/chartex" xmlns:cx3="http://schemas.microsoft.com/office/drawing/2016/5/9/chartex" xmlns:cx4="http://schemas.microsoft.com/office/drawing/2016/5/10/chartex" xmlns:cx5="http://schemas.microsoft.com/office/drawing/2016/5/11/chartex" xmlns:cx6="http://schemas.microsoft.com/office/drawing/2016/5/12/chartex" xmlns:cx7="http://schemas.microsoft.com/office/drawing/2016/5/13/chartex" xmlns:cx8="http://schemas.microsoft.com/office/drawing/2016/5/14/chartex" xmlns:mc="http://schemas.openxmlformats.org/markup-compatibility/2006" xmlns:aink="http://schemas.microsoft.com/office/drawing/2016/ink" xmlns:am3d="http://schemas.microsoft.com/office/drawing/2017/model3d" xmlns:o="urn:schemas-microsoft-com:office:office" xmlns:r="http://schemas.openxmlformats.org/officeDocument/2006/relationships" xmlns:m="http://schemas.openxmlformats.org/officeDocument/2006/math" xmlns:v="urn:schemas-microsoft-com:vml" xmlns:wp14="http://schemas.microsoft.com/office/word/2010/wordprocessingDrawing" xmlns:wp="http://schemas.openxmlformats.org/drawingml/2006/wordprocessingDrawing" xmlns:w10="urn:schemas-microsoft-com:office:word" xmlns:w="http://schemas.openxmlformats.org/wordprocessingml/2006/main" xmlns:w14="http://schemas.microsoft.com/office/word/2010/wordml" xmlns:w15="http://schemas.microsoft.com/office/word/2012/wordml" xmlns:w16cex="http://schemas.microsoft.com/office/word/2018/wordml/cex" xmlns:w16cid="http://schemas.microsoft.com/office/word/2016/wordml/cid" xmlns:w16="http://schemas.microsoft.com/office/word/2018/wordml" xmlns:w16sdtdh="http://schemas.microsoft.com/office/word/2020/wordml/sdtdatahash" xmlns:w16se="http://schemas.microsoft.com/office/word/2015/wordml/symex" xmlns:wpg="http://schemas.microsoft.com/office/word/2010/wordprocessingGroup" xmlns:wpi="http://schemas.microsoft.com/office/word/2010/wordprocessingInk" xmlns:wne="http://schemas.microsoft.com/office/word/2006/wordml" xmlns:wps="http://schemas.microsoft.com/office/word/2010/wordprocessingShape" mc:Ignorable="w14 w15 w16se w16cid w16 w16cex w16sdtdh wp14">
+  <w:abstractNum w:abstractNumId="0" w15:restartNumberingAfterBreak="0">
+    <w:nsid w:val="0B527A8F"/>
+    <w:multiLevelType w:val="hybridMultilevel"/>
+    <w:tmpl w:val="29F64474"/>
+    <w:lvl w:ilvl="0" w:tplc="04090001">
+      <w:start w:val="1"/>
+      <w:numFmt w:val="bullet"/>
+      <w:lvlText w:val=""/>
+      <w:lvlJc w:val="left"/>
+      <w:pPr>
+        <w:ind w:left="720" w:hanging="360"/>
+      </w:pPr>
+      <w:rPr>
+        <w:rFonts w:ascii="Symbol" w:hAnsi="Symbol" w:hint="default"/>
+      </w:rPr>
+    </w:lvl>
+    <w:lvl w:ilvl="1" w:tplc="04090003" w:tentative="1">
+      <w:start w:val="1"/>
+      <w:numFmt w:val="bullet"/>
+      <w:lvlText w:val="o"/>
+      <w:lvlJc w:val="left"/>
+      <w:pPr>
+        <w:ind w:left="1440" w:hanging="360"/>
+      </w:pPr>
+      <w:rPr>
+        <w:rFonts w:ascii="Courier New" w:hAnsi="Courier New" w:cs="Courier New" w:hint="default"/>
+      </w:rPr>
+    </w:lvl>
+    <w:lvl w:ilvl="2" w:tplc="04090005" w:tentative="1">
+      <w:start w:val="1"/>
+      <w:numFmt w:val="bullet"/>
+      <w:lvlText w:val=""/>
+      <w:lvlJc w:val="left"/>
+      <w:pPr>
+        <w:ind w:left="2160" w:hanging="360"/>
+      </w:pPr>
+      <w:rPr>
+        <w:rFonts w:ascii="Wingdings" w:hAnsi="Wingdings" w:hint="default"/>
+      </w:rPr>
+    </w:lvl>
+    <w:lvl w:ilvl="3" w:tplc="04090001" w:tentative="1">
+      <w:start w:val="1"/>
+      <w:numFmt w:val="bullet"/>
+      <w:lvlText w:val=""/>
+      <w:lvlJc w:val="left"/>
+      <w:pPr>
+        <w:ind w:left="2880" w:hanging="360"/>
+      </w:pPr>
+      <w:rPr>
+        <w:rFonts w:ascii="Symbol" w:hAnsi="Symbol" w:hint="default"/>
+      </w:rPr>
+    </w:lvl>
+    <w:lvl w:ilvl="4" w:tplc="04090003" w:tentative="1">
+      <w:start w:val="1"/>
+      <w:numFmt w:val="bullet"/>
+      <w:lvlText w:val="o"/>
+      <w:lvlJc w:val="left"/>
+      <w:pPr>
+        <w:ind w:left="3600" w:hanging="360"/>
+      </w:pPr>
+      <w:rPr>
+        <w:rFonts w:ascii="Courier New" w:hAnsi="Courier New" w:cs="Courier New" w:hint="default"/>
+      </w:rPr>
+    </w:lvl>
+    <w:lvl w:ilvl="5" w:tplc="04090005" w:tentative="1">
+      <w:start w:val="1"/>
+      <w:numFmt w:val="bullet"/>
+      <w:lvlText w:val=""/>
+      <w:lvlJc w:val="left"/>
+      <w:pPr>
+        <w:ind w:left="4320" w:hanging="360"/>
+      </w:pPr>
+      <w:rPr>
+        <w:rFonts w:ascii="Wingdings" w:hAnsi="Wingdings" w:hint="default"/>
+      </w:rPr>
+    </w:lvl>
+    <w:lvl w:ilvl="6" w:tplc="04090001" w:tentative="1">
+      <w:start w:val="1"/>
+      <w:numFmt w:val="bullet"/>
+      <w:lvlText w:val=""/>
+      <w:lvlJc w:val="left"/>
+      <w:pPr>
+        <w:ind w:left="5040" w:hanging="360"/>
+      </w:pPr>
+      <w:rPr>
+        <w:rFonts w:ascii="Symbol" w:hAnsi="Symbol" w:hint="default"/>
+      </w:rPr>
+    </w:lvl>
+    <w:lvl w:ilvl="7" w:tplc="04090003" w:tentative="1">
+      <w:start w:val="1"/>
+      <w:numFmt w:val="bullet"/>
+      <w:lvlText w:val="o"/>
+      <w:lvlJc w:val="left"/>
+      <w:pPr>
+        <w:ind w:left="5760" w:hanging="360"/>
+      </w:pPr>
+      <w:rPr>
+        <w:rFonts w:ascii="Courier New" w:hAnsi="Courier New" w:cs="Courier New" w:hint="default"/>
+      </w:rPr>
+    </w:lvl>
+    <w:lvl w:ilvl="8" w:tplc="04090005" w:tentative="1">
+      <w:start w:val="1"/>
+      <w:numFmt w:val="bullet"/>
+      <w:lvlText w:val=""/>
+      <w:lvlJc w:val="left"/>
+      <w:pPr>
+        <w:ind w:left="6480" w:hanging="360"/>
+      </w:pPr>
+      <w:rPr>
+        <w:rFonts w:ascii="Wingdings" w:hAnsi="Wingdings" w:hint="default"/>
+      </w:rPr>
+    </w:lvl>
+  </w:abstractNum>
+  <w:abstractNum w:abstractNumId="1" w15:restartNumberingAfterBreak="0">
+    <w:nsid w:val="381966DA"/>
+    <w:multiLevelType w:val="hybridMultilevel"/>
+    <w:tmpl w:val="FF20350A"/>
+    <w:lvl w:ilvl="0" w:tplc="04090001">
+      <w:start w:val="1"/>
+      <w:numFmt w:val="bullet"/>
+      <w:lvlText w:val=""/>
+      <w:lvlJc w:val="left"/>
+      <w:pPr>
+        <w:ind w:left="720" w:hanging="360"/>
+      </w:pPr>
+      <w:rPr>
+        <w:rFonts w:ascii="Symbol" w:hAnsi="Symbol" w:hint="default"/>
+      </w:rPr>
+    </w:lvl>
+    <w:lvl w:ilvl="1" w:tplc="04090003" w:tentative="1">
+      <w:start w:val="1"/>
+      <w:numFmt w:val="bullet"/>
+      <w:lvlText w:val="o"/>
+      <w:lvlJc w:val="left"/>
+      <w:pPr>
+        <w:ind w:left="1440" w:hanging="360"/>
+      </w:pPr>
+      <w:rPr>
+        <w:rFonts w:ascii="Courier New" w:hAnsi="Courier New" w:cs="Courier New" w:hint="default"/>
+      </w:rPr>
+    </w:lvl>
+    <w:lvl w:ilvl="2" w:tplc="04090005" w:tentative="1">
+      <w:start w:val="1"/>
+      <w:numFmt w:val="bullet"/>
+      <w:lvlText w:val=""/>
+      <w:lvlJc w:val="left"/>
+      <w:pPr>
+        <w:ind w:left="2160" w:hanging="360"/>
+      </w:pPr>
+      <w:rPr>
+        <w:rFonts w:ascii="Wingdings" w:hAnsi="Wingdings" w:hint="default"/>
+      </w:rPr>
+    </w:lvl>
+    <w:lvl w:ilvl="3" w:tplc="04090001" w:tentative="1">
+      <w:start w:val="1"/>
+      <w:numFmt w:val="bullet"/>
+      <w:lvlText w:val=""/>
+      <w:lvlJc w:val="left"/>
+      <w:pPr>
+        <w:ind w:left="2880" w:hanging="360"/>
+      </w:pPr>
+      <w:rPr>
+        <w:rFonts w:ascii="Symbol" w:hAnsi="Symbol" w:hint="default"/>
+      </w:rPr>
+    </w:lvl>
+    <w:lvl w:ilvl="4" w:tplc="04090003" w:tentative="1">
+      <w:start w:val="1"/>
+      <w:numFmt w:val="bullet"/>
+      <w:lvlText w:val="o"/>
+      <w:lvlJc w:val="left"/>
+      <w:pPr>
+        <w:ind w:left="3600" w:hanging="360"/>
+      </w:pPr>
+      <w:rPr>
+        <w:rFonts w:ascii="Courier New" w:hAnsi="Courier New" w:cs="Courier New" w:hint="default"/>
+      </w:rPr>
+    </w:lvl>
+    <w:lvl w:ilvl="5" w:tplc="04090005" w:tentative="1">
+      <w:start w:val="1"/>
+      <w:numFmt w:val="bullet"/>
+      <w:lvlText w:val=""/>
+      <w:lvlJc w:val="left"/>
+      <w:pPr>
+        <w:ind w:left="4320" w:hanging="360"/>
+      </w:pPr>
+      <w:rPr>
+        <w:rFonts w:ascii="Wingdings" w:hAnsi="Wingdings" w:hint="default"/>
+      </w:rPr>
+    </w:lvl>
+    <w:lvl w:ilvl="6" w:tplc="04090001" w:tentative="1">
+      <w:start w:val="1"/>
+      <w:numFmt w:val="bullet"/>
+      <w:lvlText w:val=""/>
+      <w:lvlJc w:val="left"/>
+      <w:pPr>
+        <w:ind w:left="5040" w:hanging="360"/>
+      </w:pPr>
+      <w:rPr>
+        <w:rFonts w:ascii="Symbol" w:hAnsi="Symbol" w:hint="default"/>
+      </w:rPr>
+    </w:lvl>
+    <w:lvl w:ilvl="7" w:tplc="04090003" w:tentative="1">
+      <w:start w:val="1"/>
+      <w:numFmt w:val="bullet"/>
+      <w:lvlText w:val="o"/>
+      <w:lvlJc w:val="left"/>
+      <w:pPr>
+        <w:ind w:left="5760" w:hanging="360"/>
+      </w:pPr>
+      <w:rPr>
+        <w:rFonts w:ascii="Courier New" w:hAnsi="Courier New" w:cs="Courier New" w:hint="default"/>
+      </w:rPr>
+    </w:lvl>
+    <w:lvl w:ilvl="8" w:tplc="04090005" w:tentative="1">
+      <w:start w:val="1"/>
+      <w:numFmt w:val="bullet"/>
+      <w:lvlText w:val=""/>
+      <w:lvlJc w:val="left"/>
+      <w:pPr>
+        <w:ind w:left="6480" w:hanging="360"/>
+      </w:pPr>
+      <w:rPr>
+        <w:rFonts w:ascii="Wingdings" w:hAnsi="Wingdings" w:hint="default"/>
+      </w:rPr>
+    </w:lvl>
+  </w:abstractNum>
+  <w:abstractNum w:abstractNumId="2" w15:restartNumberingAfterBreak="0">
+    <w:nsid w:val="3CDF6FB6"/>
+    <w:multiLevelType w:val="hybridMultilevel"/>
+    <w:tmpl w:val="D292C460"/>
+    <w:lvl w:ilvl="0" w:tplc="04090001">
+      <w:start w:val="1"/>
+      <w:numFmt w:val="bullet"/>
+      <w:lvlText w:val=""/>
+      <w:lvlJc w:val="left"/>
+      <w:pPr>
+        <w:ind w:left="1080" w:hanging="360"/>
+      </w:pPr>
+      <w:rPr>
+        <w:rFonts w:ascii="Symbol" w:hAnsi="Symbol" w:hint="default"/>
+      </w:rPr>
+    </w:lvl>
+    <w:lvl w:ilvl="1" w:tplc="04090003" w:tentative="1">
+      <w:start w:val="1"/>
+      <w:numFmt w:val="bullet"/>
+      <w:lvlText w:val="o"/>
+      <w:lvlJc w:val="left"/>
+      <w:pPr>
+        <w:ind w:left="1800" w:hanging="360"/>
+      </w:pPr>
+      <w:rPr>
+        <w:rFonts w:ascii="Courier New" w:hAnsi="Courier New" w:cs="Courier New" w:hint="default"/>
+      </w:rPr>
+    </w:lvl>
+    <w:lvl w:ilvl="2" w:tplc="04090005" w:tentative="1">
+      <w:start w:val="1"/>
+      <w:numFmt w:val="bullet"/>
+      <w:lvlText w:val=""/>
+      <w:lvlJc w:val="left"/>
+      <w:pPr>
+        <w:ind w:left="2520" w:hanging="360"/>
+      </w:pPr>
+      <w:rPr>
+        <w:rFonts w:ascii="Wingdings" w:hAnsi="Wingdings" w:hint="default"/>
+      </w:rPr>
+    </w:lvl>
+    <w:lvl w:ilvl="3" w:tplc="04090001" w:tentative="1">
+      <w:start w:val="1"/>
+      <w:numFmt w:val="bullet"/>
+      <w:lvlText w:val=""/>
+      <w:lvlJc w:val="left"/>
+      <w:pPr>
+        <w:ind w:left="3240" w:hanging="360"/>
+      </w:pPr>
+      <w:rPr>
+        <w:rFonts w:ascii="Symbol" w:hAnsi="Symbol" w:hint="default"/>
+      </w:rPr>
+    </w:lvl>
+    <w:lvl w:ilvl="4" w:tplc="04090003" w:tentative="1">
+      <w:start w:val="1"/>
+      <w:numFmt w:val="bullet"/>
+      <w:lvlText w:val="o"/>
+      <w:lvlJc w:val="left"/>
+      <w:pPr>
+        <w:ind w:left="3960" w:hanging="360"/>
+      </w:pPr>
+      <w:rPr>
+        <w:rFonts w:ascii="Courier New" w:hAnsi="Courier New" w:cs="Courier New" w:hint="default"/>
+      </w:rPr>
+    </w:lvl>
+    <w:lvl w:ilvl="5" w:tplc="04090005" w:tentative="1">
+      <w:start w:val="1"/>
+      <w:numFmt w:val="bullet"/>
+      <w:lvlText w:val=""/>
+      <w:lvlJc w:val="left"/>
+      <w:pPr>
+        <w:ind w:left="4680" w:hanging="360"/>
+      </w:pPr>
+      <w:rPr>
+        <w:rFonts w:ascii="Wingdings" w:hAnsi="Wingdings" w:hint="default"/>
+      </w:rPr>
+    </w:lvl>
+    <w:lvl w:ilvl="6" w:tplc="04090001" w:tentative="1">
+      <w:start w:val="1"/>
+      <w:numFmt w:val="bullet"/>
+      <w:lvlText w:val=""/>
+      <w:lvlJc w:val="left"/>
+      <w:pPr>
+        <w:ind w:left="5400" w:hanging="360"/>
+      </w:pPr>
+      <w:rPr>
+        <w:rFonts w:ascii="Symbol" w:hAnsi="Symbol" w:hint="default"/>
+      </w:rPr>
+    </w:lvl>
+    <w:lvl w:ilvl="7" w:tplc="04090003" w:tentative="1">
+      <w:start w:val="1"/>
+      <w:numFmt w:val="bullet"/>
+      <w:lvlText w:val="o"/>
+      <w:lvlJc w:val="left"/>
+      <w:pPr>
+        <w:ind w:left="6120" w:hanging="360"/>
+      </w:pPr>
+      <w:rPr>
+        <w:rFonts w:ascii="Courier New" w:hAnsi="Courier New" w:cs="Courier New" w:hint="default"/>
+      </w:rPr>
+    </w:lvl>
+    <w:lvl w:ilvl="8" w:tplc="04090005" w:tentative="1">
+      <w:start w:val="1"/>
+      <w:numFmt w:val="bullet"/>
+      <w:lvlText w:val=""/>
+      <w:lvlJc w:val="left"/>
+      <w:pPr>
+        <w:ind w:left="6840" w:hanging="360"/>
+      </w:pPr>
+      <w:rPr>
+        <w:rFonts w:ascii="Wingdings" w:hAnsi="Wingdings" w:hint="default"/>
+      </w:rPr>
+    </w:lvl>
+  </w:abstractNum>
+  <w:abstractNum w:abstractNumId="3" w15:restartNumberingAfterBreak="0">
+    <w:nsid w:val="4D740F39"/>
+    <w:multiLevelType w:val="hybridMultilevel"/>
+    <w:tmpl w:val="6526FA94"/>
+    <w:lvl w:ilvl="0" w:tplc="04090001">
+      <w:start w:val="1"/>
+      <w:numFmt w:val="bullet"/>
+      <w:lvlText w:val=""/>
+      <w:lvlJc w:val="left"/>
+      <w:pPr>
+        <w:ind w:left="720" w:hanging="360"/>
+      </w:pPr>
+      <w:rPr>
+        <w:rFonts w:ascii="Symbol" w:hAnsi="Symbol" w:hint="default"/>
+      </w:rPr>
+    </w:lvl>
+    <w:lvl w:ilvl="1" w:tplc="04090003" w:tentative="1">
+      <w:start w:val="1"/>
+      <w:numFmt w:val="bullet"/>
+      <w:lvlText w:val="o"/>
+      <w:lvlJc w:val="left"/>
+      <w:pPr>
+        <w:ind w:left="1440" w:hanging="360"/>
+      </w:pPr>
+      <w:rPr>
+        <w:rFonts w:ascii="Courier New" w:hAnsi="Courier New" w:cs="Courier New" w:hint="default"/>
+      </w:rPr>
+    </w:lvl>
+    <w:lvl w:ilvl="2" w:tplc="04090005" w:tentative="1">
+      <w:start w:val="1"/>
+      <w:numFmt w:val="bullet"/>
+      <w:lvlText w:val=""/>
+      <w:lvlJc w:val="left"/>
+      <w:pPr>
+        <w:ind w:left="2160" w:hanging="360"/>
+      </w:pPr>
+      <w:rPr>
+        <w:rFonts w:ascii="Wingdings" w:hAnsi="Wingdings" w:hint="default"/>
+      </w:rPr>
+    </w:lvl>
+    <w:lvl w:ilvl="3" w:tplc="04090001" w:tentative="1">
+      <w:start w:val="1"/>
+      <w:numFmt w:val="bullet"/>
+      <w:lvlText w:val=""/>
+      <w:lvlJc w:val="left"/>
+      <w:pPr>
+        <w:ind w:left="2880" w:hanging="360"/>
+      </w:pPr>
+      <w:rPr>
+        <w:rFonts w:ascii="Symbol" w:hAnsi="Symbol" w:hint="default"/>
+      </w:rPr>
+    </w:lvl>
+    <w:lvl w:ilvl="4" w:tplc="04090003" w:tentative="1">
+      <w:start w:val="1"/>
+      <w:numFmt w:val="bullet"/>
+      <w:lvlText w:val="o"/>
+      <w:lvlJc w:val="left"/>
+      <w:pPr>
+        <w:ind w:left="3600" w:hanging="360"/>
+      </w:pPr>
+      <w:rPr>
+        <w:rFonts w:ascii="Courier New" w:hAnsi="Courier New" w:cs="Courier New" w:hint="default"/>
+      </w:rPr>
+    </w:lvl>
+    <w:lvl w:ilvl="5" w:tplc="04090005" w:tentative="1">
+      <w:start w:val="1"/>
+      <w:numFmt w:val="bullet"/>
+      <w:lvlText w:val=""/>
+      <w:lvlJc w:val="left"/>
+      <w:pPr>
+        <w:ind w:left="4320" w:hanging="360"/>
+      </w:pPr>
+      <w:rPr>
+        <w:rFonts w:ascii="Wingdings" w:hAnsi="Wingdings" w:hint="default"/>
+      </w:rPr>
+    </w:lvl>
+    <w:lvl w:ilvl="6" w:tplc="04090001" w:tentative="1">
+      <w:start w:val="1"/>
+      <w:numFmt w:val="bullet"/>
+      <w:lvlText w:val=""/>
+      <w:lvlJc w:val="left"/>
+      <w:pPr>
+        <w:ind w:left="5040" w:hanging="360"/>
+      </w:pPr>
+      <w:rPr>
+        <w:rFonts w:ascii="Symbol" w:hAnsi="Symbol" w:hint="default"/>
+      </w:rPr>
+    </w:lvl>
+    <w:lvl w:ilvl="7" w:tplc="04090003" w:tentative="1">
+      <w:start w:val="1"/>
+      <w:numFmt w:val="bullet"/>
+      <w:lvlText w:val="o"/>
+      <w:lvlJc w:val="left"/>
+      <w:pPr>
+        <w:ind w:left="5760" w:hanging="360"/>
+      </w:pPr>
+      <w:rPr>
+        <w:rFonts w:ascii="Courier New" w:hAnsi="Courier New" w:cs="Courier New" w:hint="default"/>
+      </w:rPr>
+    </w:lvl>
+    <w:lvl w:ilvl="8" w:tplc="04090005" w:tentative="1">
+      <w:start w:val="1"/>
+      <w:numFmt w:val="bullet"/>
+      <w:lvlText w:val=""/>
+      <w:lvlJc w:val="left"/>
+      <w:pPr>
+        <w:ind w:left="6480" w:hanging="360"/>
+      </w:pPr>
+      <w:rPr>
+        <w:rFonts w:ascii="Wingdings" w:hAnsi="Wingdings" w:hint="default"/>
+      </w:rPr>
+    </w:lvl>
+  </w:abstractNum>
+  <w:abstractNum w:abstractNumId="4" w15:restartNumberingAfterBreak="0">
+    <w:nsid w:val="59845884"/>
+    <w:multiLevelType w:val="hybridMultilevel"/>
+    <w:tmpl w:val="310CE37A"/>
+    <w:lvl w:ilvl="0" w:tplc="04090001">
+      <w:start w:val="1"/>
+      <w:numFmt w:val="bullet"/>
+      <w:lvlText w:val=""/>
+      <w:lvlJc w:val="left"/>
+      <w:pPr>
+        <w:ind w:left="720" w:hanging="360"/>
+      </w:pPr>
+      <w:rPr>
+        <w:rFonts w:ascii="Symbol" w:hAnsi="Symbol" w:hint="default"/>
+      </w:rPr>
+    </w:lvl>
+    <w:lvl w:ilvl="1" w:tplc="04090003" w:tentative="1">
+      <w:start w:val="1"/>
+      <w:numFmt w:val="bullet"/>
+      <w:lvlText w:val="o"/>
+      <w:lvlJc w:val="left"/>
+      <w:pPr>
+        <w:ind w:left="1440" w:hanging="360"/>
+      </w:pPr>
+      <w:rPr>
+        <w:rFonts w:ascii="Courier New" w:hAnsi="Courier New" w:cs="Courier New" w:hint="default"/>
+      </w:rPr>
+    </w:lvl>
+    <w:lvl w:ilvl="2" w:tplc="04090005" w:tentative="1">
+      <w:start w:val="1"/>
+      <w:numFmt w:val="bullet"/>
+      <w:lvlText w:val=""/>
+      <w:lvlJc w:val="left"/>
+      <w:pPr>
+        <w:ind w:left="2160" w:hanging="360"/>
+      </w:pPr>
+      <w:rPr>
+        <w:rFonts w:ascii="Wingdings" w:hAnsi="Wingdings" w:hint="default"/>
+      </w:rPr>
+    </w:lvl>
+    <w:lvl w:ilvl="3" w:tplc="04090001" w:tentative="1">
+      <w:start w:val="1"/>
+      <w:numFmt w:val="bullet"/>
+      <w:lvlText w:val=""/>
+      <w:lvlJc w:val="left"/>
+      <w:pPr>
+        <w:ind w:left="2880" w:hanging="360"/>
+      </w:pPr>
+      <w:rPr>
+        <w:rFonts w:ascii="Symbol" w:hAnsi="Symbol" w:hint="default"/>
+      </w:rPr>
+    </w:lvl>
+    <w:lvl w:ilvl="4" w:tplc="04090003" w:tentative="1">
+      <w:start w:val="1"/>
+      <w:numFmt w:val="bullet"/>
+      <w:lvlText w:val="o"/>
+      <w:lvlJc w:val="left"/>
+      <w:pPr>
+        <w:ind w:left="3600" w:hanging="360"/>
+      </w:pPr>
+      <w:rPr>
+        <w:rFonts w:ascii="Courier New" w:hAnsi="Courier New" w:cs="Courier New" w:hint="default"/>
+      </w:rPr>
+    </w:lvl>
+    <w:lvl w:ilvl="5" w:tplc="04090005" w:tentative="1">
+      <w:start w:val="1"/>
+      <w:numFmt w:val="bullet"/>
+      <w:lvlText w:val=""/>
+      <w:lvlJc w:val="left"/>
+      <w:pPr>
+        <w:ind w:left="4320" w:hanging="360"/>
+      </w:pPr>
+      <w:rPr>
+        <w:rFonts w:ascii="Wingdings" w:hAnsi="Wingdings" w:hint="default"/>
+      </w:rPr>
+    </w:lvl>
+    <w:lvl w:ilvl="6" w:tplc="04090001" w:tentative="1">
+      <w:start w:val="1"/>
+      <w:numFmt w:val="bullet"/>
+      <w:lvlText w:val=""/>
+      <w:lvlJc w:val="left"/>
+      <w:pPr>
+        <w:ind w:left="5040" w:hanging="360"/>
+      </w:pPr>
+      <w:rPr>
+        <w:rFonts w:ascii="Symbol" w:hAnsi="Symbol" w:hint="default"/>
+      </w:rPr>
+    </w:lvl>
+    <w:lvl w:ilvl="7" w:tplc="04090003" w:tentative="1">
+      <w:start w:val="1"/>
+      <w:numFmt w:val="bullet"/>
+      <w:lvlText w:val="o"/>
+      <w:lvlJc w:val="left"/>
+      <w:pPr>
+        <w:ind w:left="5760" w:hanging="360"/>
+      </w:pPr>
+      <w:rPr>
+        <w:rFonts w:ascii="Courier New" w:hAnsi="Courier New" w:cs="Courier New" w:hint="default"/>
+      </w:rPr>
+    </w:lvl>
+    <w:lvl w:ilvl="8" w:tplc="04090005" w:tentative="1">
+      <w:start w:val="1"/>
+      <w:numFmt w:val="bullet"/>
+      <w:lvlText w:val=""/>
+      <w:lvlJc w:val="left"/>
+      <w:pPr>
+        <w:ind w:left="6480" w:hanging="360"/>
+      </w:pPr>
+      <w:rPr>
+        <w:rFonts w:ascii="Wingdings" w:hAnsi="Wingdings" w:hint="default"/>
+      </w:rPr>
+    </w:lvl>
+  </w:abstractNum>
+  <w:abstractNum w:abstractNumId="5" w15:restartNumberingAfterBreak="0">
+    <w:nsid w:val="78AA6509"/>
+    <w:multiLevelType w:val="hybridMultilevel"/>
+    <w:tmpl w:val="A7526864"/>
+    <w:lvl w:ilvl="0" w:tplc="04090001">
+      <w:start w:val="1"/>
+      <w:numFmt w:val="bullet"/>
+      <w:lvlText w:val=""/>
+      <w:lvlJc w:val="left"/>
+      <w:pPr>
+        <w:ind w:left="720" w:hanging="360"/>
+      </w:pPr>
+      <w:rPr>
+        <w:rFonts w:ascii="Symbol" w:hAnsi="Symbol" w:hint="default"/>
+      </w:rPr>
+    </w:lvl>
+    <w:lvl w:ilvl="1" w:tplc="04090003" w:tentative="1">
+      <w:start w:val="1"/>
+      <w:numFmt w:val="bullet"/>
+      <w:lvlText w:val="o"/>
+      <w:lvlJc w:val="left"/>
+      <w:pPr>
+        <w:ind w:left="1440" w:hanging="360"/>
+      </w:pPr>
+      <w:rPr>
+        <w:rFonts w:ascii="Courier New" w:hAnsi="Courier New" w:cs="Courier New" w:hint="default"/>
+      </w:rPr>
+    </w:lvl>
+    <w:lvl w:ilvl="2" w:tplc="04090005" w:tentative="1">
+      <w:start w:val="1"/>
+      <w:numFmt w:val="bullet"/>
+      <w:lvlText w:val=""/>
+      <w:lvlJc w:val="left"/>
+      <w:pPr>
+        <w:ind w:left="2160" w:hanging="360"/>
+      </w:pPr>
+      <w:rPr>
+        <w:rFonts w:ascii="Wingdings" w:hAnsi="Wingdings" w:hint="default"/>
+      </w:rPr>
+    </w:lvl>
+    <w:lvl w:ilvl="3" w:tplc="04090001" w:tentative="1">
+      <w:start w:val="1"/>
+      <w:numFmt w:val="bullet"/>
+      <w:lvlText w:val=""/>
+      <w:lvlJc w:val="left"/>
+      <w:pPr>
+        <w:ind w:left="2880" w:hanging="360"/>
+      </w:pPr>
+      <w:rPr>
+        <w:rFonts w:ascii="Symbol" w:hAnsi="Symbol" w:hint="default"/>
+      </w:rPr>
+    </w:lvl>
+    <w:lvl w:ilvl="4" w:tplc="04090003" w:tentative="1">
+      <w:start w:val="1"/>
+      <w:numFmt w:val="bullet"/>
+      <w:lvlText w:val="o"/>
+      <w:lvlJc w:val="left"/>
+      <w:pPr>
+        <w:ind w:left="3600" w:hanging="360"/>
+      </w:pPr>
+      <w:rPr>
+        <w:rFonts w:ascii="Courier New" w:hAnsi="Courier New" w:cs="Courier New" w:hint="default"/>
+      </w:rPr>
+    </w:lvl>
+    <w:lvl w:ilvl="5" w:tplc="04090005" w:tentative="1">
+      <w:start w:val="1"/>
+      <w:numFmt w:val="bullet"/>
+      <w:lvlText w:val=""/>
+      <w:lvlJc w:val="left"/>
+      <w:pPr>
+        <w:ind w:left="4320" w:hanging="360"/>
+      </w:pPr>
+      <w:rPr>
+        <w:rFonts w:ascii="Wingdings" w:hAnsi="Wingdings" w:hint="default"/>
+      </w:rPr>
+    </w:lvl>
+    <w:lvl w:ilvl="6" w:tplc="04090001" w:tentative="1">
+      <w:start w:val="1"/>
+      <w:numFmt w:val="bullet"/>
+      <w:lvlText w:val=""/>
+      <w:lvlJc w:val="left"/>
+      <w:pPr>
+        <w:ind w:left="5040" w:hanging="360"/>
+      </w:pPr>
+      <w:rPr>
+        <w:rFonts w:ascii="Symbol" w:hAnsi="Symbol" w:hint="default"/>
+      </w:rPr>
+    </w:lvl>
+    <w:lvl w:ilvl="7" w:tplc="04090003" w:tentative="1">
+      <w:start w:val="1"/>
+      <w:numFmt w:val="bullet"/>
+      <w:lvlText w:val="o"/>
+      <w:lvlJc w:val="left"/>
+      <w:pPr>
+        <w:ind w:left="5760" w:hanging="360"/>
+      </w:pPr>
+      <w:rPr>
+        <w:rFonts w:ascii="Courier New" w:hAnsi="Courier New" w:cs="Courier New" w:hint="default"/>
+      </w:rPr>
+    </w:lvl>
+    <w:lvl w:ilvl="8" w:tplc="04090005" w:tentative="1">
+      <w:start w:val="1"/>
+      <w:numFmt w:val="bullet"/>
+      <w:lvlText w:val=""/>
+      <w:lvlJc w:val="left"/>
+      <w:pPr>
+        <w:ind w:left="6480" w:hanging="360"/>
+      </w:pPr>
+      <w:rPr>
+        <w:rFonts w:ascii="Wingdings" w:hAnsi="Wingdings" w:hint="default"/>
+      </w:rPr>
+    </w:lvl>
+  </w:abstractNum>
+  <w:num w:numId="1">
+    <w:abstractNumId w:val="1"/>
+  </w:num>
+  <w:num w:numId="2">
+    <w:abstractNumId w:val="2"/>
+  </w:num>
+  <w:num w:numId="3">
+    <w:abstractNumId w:val="5"/>
+  </w:num>
+  <w:num w:numId="4">
+    <w:abstractNumId w:val="0"/>
+  </w:num>
+  <w:num w:numId="5">
+    <w:abstractNumId w:val="4"/>
+  </w:num>
+  <w:num w:numId="6">
+    <w:abstractNumId w:val="3"/>
+  </w:num>
+</w:numbering>
 </file>
 
 <file path=word/styles.xml><?xml version="1.0" encoding="utf-8"?>
@@ -439,6 +1613,17 @@
     <w:semiHidden/>
     <w:unhideWhenUsed/>
   </w:style>
+  <w:style w:type="paragraph" w:styleId="ListParagraph">
+    <w:name w:val="List Paragraph"/>
+    <w:basedOn w:val="Normal"/>
+    <w:uiPriority w:val="34"/>
+    <w:qFormat/>
+    <w:rsid w:val="00E62D9D"/>
+    <w:pPr>
+      <w:ind w:left="720"/>
+      <w:contextualSpacing/>
+    </w:pPr>
+  </w:style>
 </w:styles>
 </file>
 

</xml_diff>